<commit_message>
feat:  finished the first three parts, working on part 4.
</commit_message>
<xml_diff>
--- a/Notes.docx
+++ b/Notes.docx
@@ -33,13 +33,26 @@
         </w:numPr>
       </w:pPr>
       <w:r>
-        <w:t>Convert date_of_order to Datetime Format</w:t>
+        <w:t xml:space="preserve">Convert </w:t>
+      </w:r>
+      <w:proofErr w:type="spellStart"/>
+      <w:r>
+        <w:t>date_of_order</w:t>
+      </w:r>
+      <w:proofErr w:type="spellEnd"/>
+      <w:r>
+        <w:t xml:space="preserve"> to Datetime Format</w:t>
       </w:r>
     </w:p>
     <w:p>
       <w:r>
-        <w:t>Converting to datetime allo</w:t>
-      </w:r>
+        <w:t xml:space="preserve">Converting to datetime </w:t>
+      </w:r>
+      <w:proofErr w:type="spellStart"/>
+      <w:r>
+        <w:t>allo</w:t>
+      </w:r>
+      <w:proofErr w:type="spellEnd"/>
     </w:p>
     <w:p/>
     <w:p/>
@@ -71,7 +84,13 @@
         <w:t>elasticity</w:t>
       </w:r>
       <w:r>
-        <w:t xml:space="preserve">, it primarily involves analyzing the relationship between </w:t>
+        <w:t xml:space="preserve">, it primarily involves </w:t>
+      </w:r>
+      <w:r>
+        <w:t>analysing</w:t>
+      </w:r>
+      <w:r>
+        <w:t xml:space="preserve"> the relationship between </w:t>
       </w:r>
       <w:r>
         <w:rPr>
@@ -114,18 +133,22 @@
       <w:r>
         <w:t xml:space="preserve">, </w:t>
       </w:r>
-      <w:proofErr w:type="gramStart"/>
-      <w:r>
-        <w:t>taking into account</w:t>
-      </w:r>
-      <w:proofErr w:type="gramEnd"/>
+      <w:r>
+        <w:t>considering</w:t>
+      </w:r>
       <w:r>
         <w:t xml:space="preserve"> various features like discount levels, time of year, department, and so on.</w:t>
       </w:r>
     </w:p>
     <w:p>
       <w:r>
-        <w:t>By predicting units sold, you can analyze:</w:t>
+        <w:t xml:space="preserve">By predicting units sold, you can </w:t>
+      </w:r>
+      <w:r>
+        <w:t>analyse</w:t>
+      </w:r>
+      <w:r>
+        <w:t>:</w:t>
       </w:r>
     </w:p>
     <w:p>
@@ -179,7 +202,13 @@
         <w:t>Seasonality Trends</w:t>
       </w:r>
       <w:r>
-        <w:t>: Investigate how sales behavior changes over time or during specific periods (e.g., holidays or promotions).</w:t>
+        <w:t xml:space="preserve">: Investigate how sales </w:t>
+      </w:r>
+      <w:r>
+        <w:t>behaviour</w:t>
+      </w:r>
+      <w:r>
+        <w:t xml:space="preserve"> changes over time or during specific periods (e.g., holidays or promotions).</w:t>
       </w:r>
     </w:p>
     <w:p>
@@ -253,7 +282,15 @@
     </w:p>
     <w:p>
       <w:r>
-        <w:t>By doing this, you align the modeling step with the broader goal of elasticity analysis and revenue optimization.</w:t>
+        <w:t xml:space="preserve">By doing this, you align the </w:t>
+      </w:r>
+      <w:proofErr w:type="spellStart"/>
+      <w:r>
+        <w:t>modeling</w:t>
+      </w:r>
+      <w:proofErr w:type="spellEnd"/>
+      <w:r>
+        <w:t xml:space="preserve"> step with the broader goal of elasticity analysis and revenue optimization.</w:t>
       </w:r>
     </w:p>
     <w:p/>
@@ -1503,6 +1540,7 @@
   <w:style w:type="character" w:default="1" w:styleId="DefaultParagraphFont">
     <w:name w:val="Default Paragraph Font"/>
     <w:uiPriority w:val="1"/>
+    <w:semiHidden/>
     <w:unhideWhenUsed/>
   </w:style>
   <w:style w:type="table" w:default="1" w:styleId="TableNormal">

</xml_diff>